<commit_message>
New SQL Project on HR Analytics
</commit_message>
<xml_diff>
--- a/1.1. SQL - HR Analytics on PostgreSQL/1-Background on HR Database.docx
+++ b/1.1. SQL - HR Analytics on PostgreSQL/1-Background on HR Database.docx
@@ -1,45 +1,30 @@
 
 <file path=word/document.xml><?xml version="1.0" encoding="utf-8"?>
-<w:document xmlns:wpc="http://schemas.microsoft.com/office/word/2010/wordprocessingCanvas" xmlns:cx="http://schemas.microsoft.com/office/drawing/2014/chartex" xmlns:cx1="http://schemas.microsoft.com/office/drawing/2015/9/8/chartex" xmlns:cx2="http://schemas.microsoft.com/office/drawing/2015/10/21/chartex" xmlns:cx3="http://schemas.microsoft.com/office/drawing/2016/5/9/chartex" xmlns:cx4="http://schemas.microsoft.com/office/drawing/2016/5/10/chartex" xmlns:cx5="http://schemas.microsoft.com/office/drawing/2016/5/11/chartex" xmlns:cx6="http://schemas.microsoft.com/office/drawing/2016/5/12/chartex" xmlns:cx7="http://schemas.microsoft.com/office/drawing/2016/5/13/chartex" xmlns:cx8="http://schemas.microsoft.com/office/drawing/2016/5/14/chartex" xmlns:mc="http://schemas.openxmlformats.org/markup-compatibility/2006" xmlns:aink="http://schemas.microsoft.com/office/drawing/2016/ink" xmlns:am3d="http://schemas.microsoft.com/office/drawing/2017/model3d" xmlns:o="urn:schemas-microsoft-com:office:office" xmlns:oel="http://schemas.microsoft.com/office/2019/extlst" xmlns:r="http://schemas.openxmlformats.org/officeDocument/2006/relationships" xmlns:m="http://schemas.openxmlformats.org/officeDocument/2006/math" xmlns:v="urn:schemas-microsoft-com:vml" xmlns:wp14="http://schemas.microsoft.com/office/word/2010/wordprocessingDrawing" xmlns:wp="http://schemas.openxmlformats.org/drawingml/2006/wordprocessingDrawing" xmlns:w10="urn:schemas-microsoft-com:office:word" xmlns:w="http://schemas.openxmlformats.org/wordprocessingml/2006/main" xmlns:w14="http://schemas.microsoft.com/office/word/2010/wordml" xmlns:w15="http://schemas.microsoft.com/office/word/2012/wordml" xmlns:w16cex="http://schemas.microsoft.com/office/word/2018/wordml/cex" xmlns:w16cid="http://schemas.microsoft.com/office/word/2016/wordml/cid" xmlns:w16="http://schemas.microsoft.com/office/word/2018/wordml" xmlns:w16du="http://schemas.microsoft.com/office/word/2023/wordml/word16du" xmlns:w16sdtdh="http://schemas.microsoft.com/office/word/2020/wordml/sdtdatahash" xmlns:w16se="http://schemas.microsoft.com/office/word/2015/wordml/symex" xmlns:wpg="http://schemas.microsoft.com/office/word/2010/wordprocessingGroup" xmlns:wpi="http://schemas.microsoft.com/office/word/2010/wordprocessingInk" xmlns:wne="http://schemas.microsoft.com/office/word/2006/wordml" xmlns:wps="http://schemas.microsoft.com/office/word/2010/wordprocessingShape" mc:Ignorable="w14 w15 w16se w16cid w16 w16cex w16sdtdh wp14">
+<w:document xmlns:wpc="http://schemas.microsoft.com/office/word/2010/wordprocessingCanvas" xmlns:cx="http://schemas.microsoft.com/office/drawing/2014/chartex" xmlns:cx1="http://schemas.microsoft.com/office/drawing/2015/9/8/chartex" xmlns:cx2="http://schemas.microsoft.com/office/drawing/2015/10/21/chartex" xmlns:cx3="http://schemas.microsoft.com/office/drawing/2016/5/9/chartex" xmlns:cx4="http://schemas.microsoft.com/office/drawing/2016/5/10/chartex" xmlns:cx5="http://schemas.microsoft.com/office/drawing/2016/5/11/chartex" xmlns:cx6="http://schemas.microsoft.com/office/drawing/2016/5/12/chartex" xmlns:cx7="http://schemas.microsoft.com/office/drawing/2016/5/13/chartex" xmlns:cx8="http://schemas.microsoft.com/office/drawing/2016/5/14/chartex" xmlns:mc="http://schemas.openxmlformats.org/markup-compatibility/2006" xmlns:aink="http://schemas.microsoft.com/office/drawing/2016/ink" xmlns:am3d="http://schemas.microsoft.com/office/drawing/2017/model3d" xmlns:o="urn:schemas-microsoft-com:office:office" xmlns:oel="http://schemas.microsoft.com/office/2019/extlst" xmlns:r="http://schemas.openxmlformats.org/officeDocument/2006/relationships" xmlns:m="http://schemas.openxmlformats.org/officeDocument/2006/math" xmlns:v="urn:schemas-microsoft-com:vml" xmlns:wp14="http://schemas.microsoft.com/office/word/2010/wordprocessingDrawing" xmlns:wp="http://schemas.openxmlformats.org/drawingml/2006/wordprocessingDrawing" xmlns:w10="urn:schemas-microsoft-com:office:word" xmlns:w="http://schemas.openxmlformats.org/wordprocessingml/2006/main" xmlns:w14="http://schemas.microsoft.com/office/word/2010/wordml" xmlns:w15="http://schemas.microsoft.com/office/word/2012/wordml" xmlns:w16cex="http://schemas.microsoft.com/office/word/2018/wordml/cex" xmlns:w16cid="http://schemas.microsoft.com/office/word/2016/wordml/cid" xmlns:w16="http://schemas.microsoft.com/office/word/2018/wordml" xmlns:w16sdtdh="http://schemas.microsoft.com/office/word/2020/wordml/sdtdatahash" xmlns:w16se="http://schemas.microsoft.com/office/word/2015/wordml/symex" xmlns:wpg="http://schemas.microsoft.com/office/word/2010/wordprocessingGroup" xmlns:wpi="http://schemas.microsoft.com/office/word/2010/wordprocessingInk" xmlns:wne="http://schemas.microsoft.com/office/word/2006/wordml" xmlns:wps="http://schemas.microsoft.com/office/word/2010/wordprocessingShape" mc:Ignorable="w14 w15 w16se w16cid w16 w16cex w16sdtdh wp14">
   <w:body>
     <w:p>
       <w:pPr>
+        <w:pStyle w:val="Title"/>
         <w:jc w:val="center"/>
-        <w:rPr>
-          <w:b/>
-          <w:bCs/>
-          <w:sz w:val="28"/>
-          <w:szCs w:val="28"/>
-        </w:rPr>
-      </w:pPr>
-      <w:r>
-        <w:rPr>
-          <w:b/>
-          <w:bCs/>
-          <w:sz w:val="28"/>
-          <w:szCs w:val="28"/>
-        </w:rPr>
+      </w:pPr>
+      <w:r>
         <w:t>Background on Human Resources Database Table</w:t>
       </w:r>
     </w:p>
     <w:p/>
     <w:p>
       <w:pPr>
-        <w:rPr>
-          <w:b/>
-          <w:bCs/>
-        </w:rPr>
-      </w:pPr>
-      <w:r>
-        <w:rPr>
-          <w:b/>
-          <w:bCs/>
-        </w:rPr>
+        <w:pStyle w:val="Heading1"/>
+      </w:pPr>
+      <w:r>
         <w:t>Table Description and Usage</w:t>
       </w:r>
     </w:p>
     <w:p/>
     <w:p>
+      <w:pPr>
+        <w:jc w:val="center"/>
+      </w:pPr>
       <w:r>
         <w:rPr>
           <w:noProof/>
@@ -62,7 +47,7 @@
                     </pic:cNvPicPr>
                   </pic:nvPicPr>
                   <pic:blipFill>
-                    <a:blip r:embed="rId6">
+                    <a:blip r:embed="rId7">
                       <a:extLst>
                         <a:ext uri="{28A0092B-C50C-407E-A947-70E740481C1C}">
                           <a14:useLocalDpi xmlns:a14="http://schemas.microsoft.com/office/drawing/2010/main" val="0"/>
@@ -100,13 +85,11 @@
         <w:jc w:val="both"/>
       </w:pPr>
       <w:r>
-        <w:t xml:space="preserve">The database supports the storing of employee personal information and other business-critical records such as recruitment, performance, </w:t>
-      </w:r>
-      <w:proofErr w:type="gramStart"/>
-      <w:r>
-        <w:t>training</w:t>
-      </w:r>
-      <w:proofErr w:type="gramEnd"/>
+        <w:t>The database supports the storing of employee personal information and other business-critical records such as recruitment</w:t>
+      </w:r>
+      <w:r>
+        <w:t>, job history, office location</w:t>
+      </w:r>
       <w:r>
         <w:t xml:space="preserve"> and benefit records.</w:t>
       </w:r>
@@ -118,7 +101,9 @@
       <w:r>
         <w:t xml:space="preserve">The </w:t>
       </w:r>
-      <w:proofErr w:type="gramStart"/>
+      <w:r>
+        <w:t>‘</w:t>
+      </w:r>
       <w:r>
         <w:rPr>
           <w:i/>
@@ -126,133 +111,797 @@
         </w:rPr>
         <w:t>employees</w:t>
       </w:r>
-      <w:proofErr w:type="gramEnd"/>
-      <w:r>
-        <w:t xml:space="preserve"> table is the hub of the database. Each record represents an employee at the company. By extension, the </w:t>
-      </w:r>
       <w:r>
         <w:rPr>
           <w:i/>
           <w:iCs/>
         </w:rPr>
-        <w:t>department</w:t>
-      </w:r>
-      <w:r>
-        <w:t xml:space="preserve"> table carries additional information that goes beyond just the department ID, including the name of the department</w:t>
-      </w:r>
-      <w:r>
-        <w:t xml:space="preserve">, the manager of that department and where it is based. The </w:t>
+        <w:t>’</w:t>
+      </w:r>
+      <w:r>
+        <w:t xml:space="preserve"> table is the hub of the database. Each record represents an employee at the company. By extension, the </w:t>
+      </w:r>
+      <w:r>
+        <w:t>‘</w:t>
       </w:r>
       <w:r>
         <w:rPr>
           <w:i/>
           <w:iCs/>
         </w:rPr>
-        <w:t>job_history</w:t>
-      </w:r>
-      <w:r>
-        <w:t xml:space="preserve"> table provides further specific recruitment-related information of an employee, such as his/her start and end date. Linking with it is also the </w:t>
+        <w:t>department</w:t>
       </w:r>
       <w:r>
         <w:rPr>
           <w:i/>
           <w:iCs/>
         </w:rPr>
-        <w:t xml:space="preserve">jobs </w:t>
-      </w:r>
-      <w:r>
-        <w:t xml:space="preserve">table where further information about the employee’s job is provided to include the job title and the salary range. </w:t>
-      </w:r>
-    </w:p>
-    <w:p>
-      <w:pPr>
-        <w:jc w:val="both"/>
-      </w:pPr>
-      <w:r>
-        <w:t xml:space="preserve">The </w:t>
-      </w:r>
+        <w:t>’</w:t>
+      </w:r>
+      <w:r>
+        <w:t xml:space="preserve"> table carries additional information that goes beyond just the department ID, including the name of the department</w:t>
+      </w:r>
+      <w:r>
+        <w:t xml:space="preserve">, the manager of that department and </w:t>
+      </w:r>
+      <w:r>
+        <w:lastRenderedPageBreak/>
+        <w:t xml:space="preserve">where it is based. The </w:t>
+      </w:r>
+      <w:r>
+        <w:t>‘</w:t>
+      </w:r>
+      <w:proofErr w:type="spellStart"/>
       <w:r>
         <w:rPr>
           <w:i/>
           <w:iCs/>
         </w:rPr>
-        <w:t>locations</w:t>
-      </w:r>
-      <w:r>
-        <w:t xml:space="preserve">, </w:t>
-      </w:r>
+        <w:t>job_history</w:t>
+      </w:r>
+      <w:proofErr w:type="spellEnd"/>
       <w:r>
         <w:rPr>
           <w:i/>
           <w:iCs/>
         </w:rPr>
-        <w:t>regions</w:t>
-      </w:r>
-      <w:r>
-        <w:t xml:space="preserve"> and </w:t>
+        <w:t>’</w:t>
+      </w:r>
+      <w:r>
+        <w:t xml:space="preserve"> table provides further specific recruitment-related information of an employee, such as his/her start and end date. Linking with it is also the </w:t>
+      </w:r>
+      <w:r>
+        <w:t>‘</w:t>
       </w:r>
       <w:r>
         <w:rPr>
           <w:i/>
           <w:iCs/>
         </w:rPr>
-        <w:t>countries</w:t>
-      </w:r>
-      <w:r>
-        <w:t xml:space="preserve"> tables allow us to drill down further into the geographic situation of an employee’s department. </w:t>
-      </w:r>
-      <w:r>
-        <w:t xml:space="preserve"> </w:t>
-      </w:r>
-    </w:p>
-    <w:p>
-      <w:pPr>
-        <w:jc w:val="both"/>
-      </w:pPr>
-    </w:p>
-    <w:p>
-      <w:pPr>
-        <w:jc w:val="both"/>
-        <w:rPr>
-          <w:b/>
-          <w:bCs/>
-        </w:rPr>
-      </w:pPr>
-      <w:r>
-        <w:rPr>
-          <w:b/>
-          <w:bCs/>
-        </w:rPr>
-        <w:t>Primary and Foreign Keys</w:t>
-      </w:r>
-    </w:p>
-    <w:p>
-      <w:pPr>
-        <w:jc w:val="both"/>
-      </w:pPr>
-      <w:r>
-        <w:t xml:space="preserve">The primary and foreign keys are also depicted in the figure above. Understandably, an employee is related to one department, one job and one job history </w:t>
-      </w:r>
-      <w:r>
-        <w:t xml:space="preserve">in the company. But a region could be related to multiple </w:t>
-      </w:r>
-      <w:r>
-        <w:lastRenderedPageBreak/>
-        <w:t xml:space="preserve">countries, and a country could be related to multiple department locations. A location could have multiple departments, but a department is specific to a location. </w:t>
-      </w:r>
-    </w:p>
-    <w:p>
-      <w:pPr>
-        <w:jc w:val="both"/>
-      </w:pPr>
-      <w:r>
-        <w:t xml:space="preserve">All foreign key columns are required, the user thus must enter a valid value according to the specified integrity rules (including referential integrity). For example, when inserting a new row in the </w:t>
+        <w:t>jobs</w:t>
       </w:r>
       <w:r>
         <w:rPr>
           <w:i/>
           <w:iCs/>
         </w:rPr>
+        <w:t>’</w:t>
+      </w:r>
+      <w:r>
+        <w:rPr>
+          <w:i/>
+          <w:iCs/>
+        </w:rPr>
+        <w:t xml:space="preserve"> </w:t>
+      </w:r>
+      <w:r>
+        <w:t xml:space="preserve">table where further information about the employee’s job is provided to include the job title and the salary range. </w:t>
+      </w:r>
+    </w:p>
+    <w:p>
+      <w:pPr>
+        <w:jc w:val="both"/>
+      </w:pPr>
+      <w:r>
+        <w:t xml:space="preserve">The </w:t>
+      </w:r>
+      <w:r>
+        <w:t>‘</w:t>
+      </w:r>
+      <w:r>
+        <w:rPr>
+          <w:i/>
+          <w:iCs/>
+        </w:rPr>
+        <w:t>locations</w:t>
+      </w:r>
+      <w:r>
+        <w:rPr>
+          <w:i/>
+          <w:iCs/>
+        </w:rPr>
+        <w:t>’</w:t>
+      </w:r>
+      <w:r>
+        <w:t xml:space="preserve">, </w:t>
+      </w:r>
+      <w:r>
+        <w:t>‘</w:t>
+      </w:r>
+      <w:r>
+        <w:rPr>
+          <w:i/>
+          <w:iCs/>
+        </w:rPr>
+        <w:t>regions</w:t>
+      </w:r>
+      <w:r>
+        <w:rPr>
+          <w:i/>
+          <w:iCs/>
+        </w:rPr>
+        <w:t>’</w:t>
+      </w:r>
+      <w:r>
+        <w:t xml:space="preserve"> and </w:t>
+      </w:r>
+      <w:r>
+        <w:t>‘</w:t>
+      </w:r>
+      <w:r>
+        <w:rPr>
+          <w:i/>
+          <w:iCs/>
+        </w:rPr>
+        <w:t>countries</w:t>
+      </w:r>
+      <w:r>
+        <w:rPr>
+          <w:i/>
+          <w:iCs/>
+        </w:rPr>
+        <w:t>’</w:t>
+      </w:r>
+      <w:r>
+        <w:t xml:space="preserve"> tables allow us to drill down further into the geographic situation of an employee’s department. </w:t>
+      </w:r>
+      <w:r>
+        <w:t xml:space="preserve"> </w:t>
+      </w:r>
+    </w:p>
+    <w:p>
+      <w:pPr>
+        <w:jc w:val="both"/>
+      </w:pPr>
+    </w:p>
+    <w:p>
+      <w:pPr>
+        <w:pStyle w:val="Heading1"/>
+      </w:pPr>
+      <w:r>
+        <w:t>Table Listings</w:t>
+      </w:r>
+    </w:p>
+    <w:p/>
+    <w:p>
+      <w:pPr>
+        <w:pStyle w:val="ListParagraph"/>
+        <w:numPr>
+          <w:ilvl w:val="0"/>
+          <w:numId w:val="1"/>
+        </w:numPr>
+        <w:rPr>
+          <w:b/>
+          <w:bCs/>
+        </w:rPr>
+      </w:pPr>
+      <w:r>
+        <w:rPr>
+          <w:b/>
+          <w:bCs/>
+        </w:rPr>
+        <w:t>Employees</w:t>
+      </w:r>
+    </w:p>
+    <w:p>
+      <w:pPr>
+        <w:ind w:left="-1260"/>
+        <w:rPr>
+          <w:b/>
+          <w:bCs/>
+        </w:rPr>
+      </w:pPr>
+      <w:r>
+        <w:rPr>
+          <w:noProof/>
+        </w:rPr>
+        <w:drawing>
+          <wp:inline distT="0" distB="0" distL="0" distR="0" wp14:anchorId="4C40335E" wp14:editId="54CFF108">
+            <wp:extent cx="9736584" cy="1200150"/>
+            <wp:effectExtent l="0" t="0" r="0" b="0"/>
+            <wp:docPr id="1" name="Picture 1"/>
+            <wp:cNvGraphicFramePr>
+              <a:graphicFrameLocks xmlns:a="http://schemas.openxmlformats.org/drawingml/2006/main" noChangeAspect="1"/>
+            </wp:cNvGraphicFramePr>
+            <a:graphic xmlns:a="http://schemas.openxmlformats.org/drawingml/2006/main">
+              <a:graphicData uri="http://schemas.openxmlformats.org/drawingml/2006/picture">
+                <pic:pic xmlns:pic="http://schemas.openxmlformats.org/drawingml/2006/picture">
+                  <pic:nvPicPr>
+                    <pic:cNvPr id="1" name=""/>
+                    <pic:cNvPicPr/>
+                  </pic:nvPicPr>
+                  <pic:blipFill rotWithShape="1">
+                    <a:blip r:embed="rId8"/>
+                    <a:srcRect l="5166" t="61527" r="50771" b="19103"/>
+                    <a:stretch/>
+                  </pic:blipFill>
+                  <pic:spPr bwMode="auto">
+                    <a:xfrm>
+                      <a:off x="0" y="0"/>
+                      <a:ext cx="9957145" cy="1227337"/>
+                    </a:xfrm>
+                    <a:prstGeom prst="rect">
+                      <a:avLst/>
+                    </a:prstGeom>
+                    <a:ln>
+                      <a:noFill/>
+                    </a:ln>
+                    <a:extLst>
+                      <a:ext uri="{53640926-AAD7-44D8-BBD7-CCE9431645EC}">
+                        <a14:shadowObscured xmlns:a14="http://schemas.microsoft.com/office/drawing/2010/main"/>
+                      </a:ext>
+                    </a:extLst>
+                  </pic:spPr>
+                </pic:pic>
+              </a:graphicData>
+            </a:graphic>
+          </wp:inline>
+        </w:drawing>
+      </w:r>
+    </w:p>
+    <w:p>
+      <w:pPr>
+        <w:pStyle w:val="ListParagraph"/>
+        <w:numPr>
+          <w:ilvl w:val="0"/>
+          <w:numId w:val="1"/>
+        </w:numPr>
+        <w:rPr>
+          <w:b/>
+          <w:bCs/>
+        </w:rPr>
+      </w:pPr>
+      <w:r>
+        <w:rPr>
+          <w:b/>
+          <w:bCs/>
+        </w:rPr>
+        <w:t>Jobs</w:t>
+      </w:r>
+    </w:p>
+    <w:p>
+      <w:pPr>
+        <w:rPr>
+          <w:b/>
+          <w:bCs/>
+        </w:rPr>
+      </w:pPr>
+      <w:r>
+        <w:rPr>
+          <w:b/>
+          <w:bCs/>
+          <w:noProof/>
+        </w:rPr>
+        <w:drawing>
+          <wp:inline distT="0" distB="0" distL="0" distR="0" wp14:anchorId="0D9C2B46" wp14:editId="376CBE5C">
+            <wp:extent cx="6343650" cy="1914525"/>
+            <wp:effectExtent l="0" t="0" r="0" b="9525"/>
+            <wp:docPr id="3" name="Picture 3"/>
+            <wp:cNvGraphicFramePr>
+              <a:graphicFrameLocks xmlns:a="http://schemas.openxmlformats.org/drawingml/2006/main" noChangeAspect="1"/>
+            </wp:cNvGraphicFramePr>
+            <a:graphic xmlns:a="http://schemas.openxmlformats.org/drawingml/2006/main">
+              <a:graphicData uri="http://schemas.openxmlformats.org/drawingml/2006/picture">
+                <pic:pic xmlns:pic="http://schemas.openxmlformats.org/drawingml/2006/picture">
+                  <pic:nvPicPr>
+                    <pic:cNvPr id="0" name="Picture 1"/>
+                    <pic:cNvPicPr>
+                      <a:picLocks noChangeAspect="1" noChangeArrowheads="1"/>
+                    </pic:cNvPicPr>
+                  </pic:nvPicPr>
+                  <pic:blipFill>
+                    <a:blip r:embed="rId9">
+                      <a:extLst>
+                        <a:ext uri="{28A0092B-C50C-407E-A947-70E740481C1C}">
+                          <a14:useLocalDpi xmlns:a14="http://schemas.microsoft.com/office/drawing/2010/main" val="0"/>
+                        </a:ext>
+                      </a:extLst>
+                    </a:blip>
+                    <a:srcRect/>
+                    <a:stretch>
+                      <a:fillRect/>
+                    </a:stretch>
+                  </pic:blipFill>
+                  <pic:spPr bwMode="auto">
+                    <a:xfrm>
+                      <a:off x="0" y="0"/>
+                      <a:ext cx="6343650" cy="1914525"/>
+                    </a:xfrm>
+                    <a:prstGeom prst="rect">
+                      <a:avLst/>
+                    </a:prstGeom>
+                    <a:noFill/>
+                    <a:ln>
+                      <a:noFill/>
+                    </a:ln>
+                  </pic:spPr>
+                </pic:pic>
+              </a:graphicData>
+            </a:graphic>
+          </wp:inline>
+        </w:drawing>
+      </w:r>
+    </w:p>
+    <w:p>
+      <w:pPr>
+        <w:pStyle w:val="ListParagraph"/>
+        <w:numPr>
+          <w:ilvl w:val="0"/>
+          <w:numId w:val="1"/>
+        </w:numPr>
+        <w:rPr>
+          <w:b/>
+          <w:bCs/>
+        </w:rPr>
+      </w:pPr>
+      <w:proofErr w:type="spellStart"/>
+      <w:r>
+        <w:rPr>
+          <w:b/>
+          <w:bCs/>
+        </w:rPr>
+        <w:t>Job_history</w:t>
+      </w:r>
+      <w:proofErr w:type="spellEnd"/>
+    </w:p>
+    <w:p>
+      <w:pPr>
+        <w:rPr>
+          <w:b/>
+          <w:bCs/>
+        </w:rPr>
+      </w:pPr>
+      <w:r>
+        <w:rPr>
+          <w:b/>
+          <w:bCs/>
+          <w:noProof/>
+        </w:rPr>
+        <w:lastRenderedPageBreak/>
+        <w:drawing>
+          <wp:inline distT="0" distB="0" distL="0" distR="0" wp14:anchorId="16EA565F" wp14:editId="5A87BA26">
+            <wp:extent cx="6410325" cy="1905000"/>
+            <wp:effectExtent l="0" t="0" r="9525" b="0"/>
+            <wp:docPr id="4" name="Picture 4"/>
+            <wp:cNvGraphicFramePr>
+              <a:graphicFrameLocks xmlns:a="http://schemas.openxmlformats.org/drawingml/2006/main" noChangeAspect="1"/>
+            </wp:cNvGraphicFramePr>
+            <a:graphic xmlns:a="http://schemas.openxmlformats.org/drawingml/2006/main">
+              <a:graphicData uri="http://schemas.openxmlformats.org/drawingml/2006/picture">
+                <pic:pic xmlns:pic="http://schemas.openxmlformats.org/drawingml/2006/picture">
+                  <pic:nvPicPr>
+                    <pic:cNvPr id="0" name="Picture 2"/>
+                    <pic:cNvPicPr>
+                      <a:picLocks noChangeAspect="1" noChangeArrowheads="1"/>
+                    </pic:cNvPicPr>
+                  </pic:nvPicPr>
+                  <pic:blipFill>
+                    <a:blip r:embed="rId10">
+                      <a:extLst>
+                        <a:ext uri="{28A0092B-C50C-407E-A947-70E740481C1C}">
+                          <a14:useLocalDpi xmlns:a14="http://schemas.microsoft.com/office/drawing/2010/main" val="0"/>
+                        </a:ext>
+                      </a:extLst>
+                    </a:blip>
+                    <a:srcRect/>
+                    <a:stretch>
+                      <a:fillRect/>
+                    </a:stretch>
+                  </pic:blipFill>
+                  <pic:spPr bwMode="auto">
+                    <a:xfrm>
+                      <a:off x="0" y="0"/>
+                      <a:ext cx="6410325" cy="1905000"/>
+                    </a:xfrm>
+                    <a:prstGeom prst="rect">
+                      <a:avLst/>
+                    </a:prstGeom>
+                    <a:noFill/>
+                    <a:ln>
+                      <a:noFill/>
+                    </a:ln>
+                  </pic:spPr>
+                </pic:pic>
+              </a:graphicData>
+            </a:graphic>
+          </wp:inline>
+        </w:drawing>
+      </w:r>
+    </w:p>
+    <w:p>
+      <w:pPr>
+        <w:pStyle w:val="ListParagraph"/>
+        <w:numPr>
+          <w:ilvl w:val="0"/>
+          <w:numId w:val="1"/>
+        </w:numPr>
+        <w:rPr>
+          <w:b/>
+          <w:bCs/>
+        </w:rPr>
+      </w:pPr>
+      <w:r>
+        <w:rPr>
+          <w:b/>
+          <w:bCs/>
+        </w:rPr>
+        <w:t>Departments</w:t>
+      </w:r>
+    </w:p>
+    <w:p>
+      <w:pPr>
+        <w:rPr>
+          <w:b/>
+          <w:bCs/>
+        </w:rPr>
+      </w:pPr>
+      <w:r>
+        <w:rPr>
+          <w:b/>
+          <w:bCs/>
+          <w:noProof/>
+        </w:rPr>
+        <w:drawing>
+          <wp:inline distT="0" distB="0" distL="0" distR="0" wp14:anchorId="71DA3DC9" wp14:editId="2979CAA2">
+            <wp:extent cx="5343525" cy="1905000"/>
+            <wp:effectExtent l="0" t="0" r="9525" b="0"/>
+            <wp:docPr id="5" name="Picture 5"/>
+            <wp:cNvGraphicFramePr>
+              <a:graphicFrameLocks xmlns:a="http://schemas.openxmlformats.org/drawingml/2006/main" noChangeAspect="1"/>
+            </wp:cNvGraphicFramePr>
+            <a:graphic xmlns:a="http://schemas.openxmlformats.org/drawingml/2006/main">
+              <a:graphicData uri="http://schemas.openxmlformats.org/drawingml/2006/picture">
+                <pic:pic xmlns:pic="http://schemas.openxmlformats.org/drawingml/2006/picture">
+                  <pic:nvPicPr>
+                    <pic:cNvPr id="0" name="Picture 3"/>
+                    <pic:cNvPicPr>
+                      <a:picLocks noChangeAspect="1" noChangeArrowheads="1"/>
+                    </pic:cNvPicPr>
+                  </pic:nvPicPr>
+                  <pic:blipFill>
+                    <a:blip r:embed="rId11">
+                      <a:extLst>
+                        <a:ext uri="{28A0092B-C50C-407E-A947-70E740481C1C}">
+                          <a14:useLocalDpi xmlns:a14="http://schemas.microsoft.com/office/drawing/2010/main" val="0"/>
+                        </a:ext>
+                      </a:extLst>
+                    </a:blip>
+                    <a:srcRect/>
+                    <a:stretch>
+                      <a:fillRect/>
+                    </a:stretch>
+                  </pic:blipFill>
+                  <pic:spPr bwMode="auto">
+                    <a:xfrm>
+                      <a:off x="0" y="0"/>
+                      <a:ext cx="5343525" cy="1905000"/>
+                    </a:xfrm>
+                    <a:prstGeom prst="rect">
+                      <a:avLst/>
+                    </a:prstGeom>
+                    <a:noFill/>
+                    <a:ln>
+                      <a:noFill/>
+                    </a:ln>
+                  </pic:spPr>
+                </pic:pic>
+              </a:graphicData>
+            </a:graphic>
+          </wp:inline>
+        </w:drawing>
+      </w:r>
+    </w:p>
+    <w:p>
+      <w:pPr>
+        <w:pStyle w:val="ListParagraph"/>
+        <w:numPr>
+          <w:ilvl w:val="0"/>
+          <w:numId w:val="1"/>
+        </w:numPr>
+        <w:rPr>
+          <w:b/>
+          <w:bCs/>
+        </w:rPr>
+      </w:pPr>
+      <w:r>
+        <w:rPr>
+          <w:b/>
+          <w:bCs/>
+        </w:rPr>
+        <w:t>Locations</w:t>
+      </w:r>
+    </w:p>
+    <w:p>
+      <w:pPr>
+        <w:rPr>
+          <w:b/>
+          <w:bCs/>
+        </w:rPr>
+      </w:pPr>
+      <w:r>
+        <w:rPr>
+          <w:b/>
+          <w:bCs/>
+          <w:noProof/>
+        </w:rPr>
+        <w:lastRenderedPageBreak/>
+        <w:drawing>
+          <wp:inline distT="0" distB="0" distL="0" distR="0" wp14:anchorId="214BF68F" wp14:editId="6ABFB4AC">
+            <wp:extent cx="8220075" cy="1562100"/>
+            <wp:effectExtent l="0" t="0" r="9525" b="0"/>
+            <wp:docPr id="6" name="Picture 6"/>
+            <wp:cNvGraphicFramePr>
+              <a:graphicFrameLocks xmlns:a="http://schemas.openxmlformats.org/drawingml/2006/main" noChangeAspect="1"/>
+            </wp:cNvGraphicFramePr>
+            <a:graphic xmlns:a="http://schemas.openxmlformats.org/drawingml/2006/main">
+              <a:graphicData uri="http://schemas.openxmlformats.org/drawingml/2006/picture">
+                <pic:pic xmlns:pic="http://schemas.openxmlformats.org/drawingml/2006/picture">
+                  <pic:nvPicPr>
+                    <pic:cNvPr id="0" name="Picture 4"/>
+                    <pic:cNvPicPr>
+                      <a:picLocks noChangeAspect="1" noChangeArrowheads="1"/>
+                    </pic:cNvPicPr>
+                  </pic:nvPicPr>
+                  <pic:blipFill>
+                    <a:blip r:embed="rId12">
+                      <a:extLst>
+                        <a:ext uri="{28A0092B-C50C-407E-A947-70E740481C1C}">
+                          <a14:useLocalDpi xmlns:a14="http://schemas.microsoft.com/office/drawing/2010/main" val="0"/>
+                        </a:ext>
+                      </a:extLst>
+                    </a:blip>
+                    <a:srcRect/>
+                    <a:stretch>
+                      <a:fillRect/>
+                    </a:stretch>
+                  </pic:blipFill>
+                  <pic:spPr bwMode="auto">
+                    <a:xfrm>
+                      <a:off x="0" y="0"/>
+                      <a:ext cx="8220075" cy="1562100"/>
+                    </a:xfrm>
+                    <a:prstGeom prst="rect">
+                      <a:avLst/>
+                    </a:prstGeom>
+                    <a:noFill/>
+                    <a:ln>
+                      <a:noFill/>
+                    </a:ln>
+                  </pic:spPr>
+                </pic:pic>
+              </a:graphicData>
+            </a:graphic>
+          </wp:inline>
+        </w:drawing>
+      </w:r>
+    </w:p>
+    <w:p>
+      <w:pPr>
+        <w:pStyle w:val="ListParagraph"/>
+        <w:numPr>
+          <w:ilvl w:val="0"/>
+          <w:numId w:val="1"/>
+        </w:numPr>
+        <w:rPr>
+          <w:b/>
+          <w:bCs/>
+        </w:rPr>
+      </w:pPr>
+      <w:r>
+        <w:rPr>
+          <w:b/>
+          <w:bCs/>
+        </w:rPr>
+        <w:t>Countries</w:t>
+      </w:r>
+    </w:p>
+    <w:p>
+      <w:pPr>
+        <w:rPr>
+          <w:b/>
+          <w:bCs/>
+        </w:rPr>
+      </w:pPr>
+      <w:r>
+        <w:rPr>
+          <w:b/>
+          <w:bCs/>
+          <w:noProof/>
+        </w:rPr>
+        <w:drawing>
+          <wp:inline distT="0" distB="0" distL="0" distR="0" wp14:anchorId="2255F209" wp14:editId="0EA55263">
+            <wp:extent cx="4867275" cy="1895475"/>
+            <wp:effectExtent l="0" t="0" r="9525" b="9525"/>
+            <wp:docPr id="7" name="Picture 7"/>
+            <wp:cNvGraphicFramePr>
+              <a:graphicFrameLocks xmlns:a="http://schemas.openxmlformats.org/drawingml/2006/main" noChangeAspect="1"/>
+            </wp:cNvGraphicFramePr>
+            <a:graphic xmlns:a="http://schemas.openxmlformats.org/drawingml/2006/main">
+              <a:graphicData uri="http://schemas.openxmlformats.org/drawingml/2006/picture">
+                <pic:pic xmlns:pic="http://schemas.openxmlformats.org/drawingml/2006/picture">
+                  <pic:nvPicPr>
+                    <pic:cNvPr id="0" name="Picture 5"/>
+                    <pic:cNvPicPr>
+                      <a:picLocks noChangeAspect="1" noChangeArrowheads="1"/>
+                    </pic:cNvPicPr>
+                  </pic:nvPicPr>
+                  <pic:blipFill>
+                    <a:blip r:embed="rId13">
+                      <a:extLst>
+                        <a:ext uri="{28A0092B-C50C-407E-A947-70E740481C1C}">
+                          <a14:useLocalDpi xmlns:a14="http://schemas.microsoft.com/office/drawing/2010/main" val="0"/>
+                        </a:ext>
+                      </a:extLst>
+                    </a:blip>
+                    <a:srcRect/>
+                    <a:stretch>
+                      <a:fillRect/>
+                    </a:stretch>
+                  </pic:blipFill>
+                  <pic:spPr bwMode="auto">
+                    <a:xfrm>
+                      <a:off x="0" y="0"/>
+                      <a:ext cx="4867275" cy="1895475"/>
+                    </a:xfrm>
+                    <a:prstGeom prst="rect">
+                      <a:avLst/>
+                    </a:prstGeom>
+                    <a:noFill/>
+                    <a:ln>
+                      <a:noFill/>
+                    </a:ln>
+                  </pic:spPr>
+                </pic:pic>
+              </a:graphicData>
+            </a:graphic>
+          </wp:inline>
+        </w:drawing>
+      </w:r>
+    </w:p>
+    <w:p>
+      <w:pPr>
+        <w:pStyle w:val="ListParagraph"/>
+        <w:numPr>
+          <w:ilvl w:val="0"/>
+          <w:numId w:val="1"/>
+        </w:numPr>
+        <w:rPr>
+          <w:b/>
+          <w:bCs/>
+        </w:rPr>
+      </w:pPr>
+      <w:r>
+        <w:rPr>
+          <w:b/>
+          <w:bCs/>
+        </w:rPr>
+        <w:t>Regions</w:t>
+      </w:r>
+    </w:p>
+    <w:p>
+      <w:pPr>
+        <w:rPr>
+          <w:b/>
+          <w:bCs/>
+        </w:rPr>
+      </w:pPr>
+      <w:r>
+        <w:rPr>
+          <w:b/>
+          <w:bCs/>
+          <w:noProof/>
+        </w:rPr>
+        <w:drawing>
+          <wp:inline distT="0" distB="0" distL="0" distR="0" wp14:anchorId="1C3339ED" wp14:editId="642B27BE">
+            <wp:extent cx="3238500" cy="1600200"/>
+            <wp:effectExtent l="0" t="0" r="0" b="0"/>
+            <wp:docPr id="8" name="Picture 8"/>
+            <wp:cNvGraphicFramePr>
+              <a:graphicFrameLocks xmlns:a="http://schemas.openxmlformats.org/drawingml/2006/main" noChangeAspect="1"/>
+            </wp:cNvGraphicFramePr>
+            <a:graphic xmlns:a="http://schemas.openxmlformats.org/drawingml/2006/main">
+              <a:graphicData uri="http://schemas.openxmlformats.org/drawingml/2006/picture">
+                <pic:pic xmlns:pic="http://schemas.openxmlformats.org/drawingml/2006/picture">
+                  <pic:nvPicPr>
+                    <pic:cNvPr id="0" name="Picture 6"/>
+                    <pic:cNvPicPr>
+                      <a:picLocks noChangeAspect="1" noChangeArrowheads="1"/>
+                    </pic:cNvPicPr>
+                  </pic:nvPicPr>
+                  <pic:blipFill>
+                    <a:blip r:embed="rId14">
+                      <a:extLst>
+                        <a:ext uri="{28A0092B-C50C-407E-A947-70E740481C1C}">
+                          <a14:useLocalDpi xmlns:a14="http://schemas.microsoft.com/office/drawing/2010/main" val="0"/>
+                        </a:ext>
+                      </a:extLst>
+                    </a:blip>
+                    <a:srcRect/>
+                    <a:stretch>
+                      <a:fillRect/>
+                    </a:stretch>
+                  </pic:blipFill>
+                  <pic:spPr bwMode="auto">
+                    <a:xfrm>
+                      <a:off x="0" y="0"/>
+                      <a:ext cx="3238500" cy="1600200"/>
+                    </a:xfrm>
+                    <a:prstGeom prst="rect">
+                      <a:avLst/>
+                    </a:prstGeom>
+                    <a:noFill/>
+                    <a:ln>
+                      <a:noFill/>
+                    </a:ln>
+                  </pic:spPr>
+                </pic:pic>
+              </a:graphicData>
+            </a:graphic>
+          </wp:inline>
+        </w:drawing>
+      </w:r>
+    </w:p>
+    <w:p>
+      <w:pPr>
+        <w:jc w:val="both"/>
+      </w:pPr>
+    </w:p>
+    <w:p>
+      <w:pPr>
+        <w:jc w:val="both"/>
+      </w:pPr>
+    </w:p>
+    <w:p>
+      <w:pPr>
+        <w:pStyle w:val="Heading1"/>
+      </w:pPr>
+      <w:r>
+        <w:t>Primary and Foreign Keys</w:t>
+      </w:r>
+    </w:p>
+    <w:p>
+      <w:pPr>
+        <w:jc w:val="both"/>
+      </w:pPr>
+      <w:r>
+        <w:t xml:space="preserve">The primary and foreign keys are also depicted in the figure above. Understandably, an employee is related to one department, one job and one job history </w:t>
+      </w:r>
+      <w:r>
+        <w:t xml:space="preserve">in the company. But a region could be related to multiple countries, and a country could be related to multiple department locations. A location could have multiple departments, but a department is specific to a location. </w:t>
+      </w:r>
+    </w:p>
+    <w:p>
+      <w:pPr>
+        <w:jc w:val="both"/>
+      </w:pPr>
+      <w:r>
+        <w:t xml:space="preserve">All foreign key columns are required, the user thus must enter a valid value according to the specified integrity rules (including referential integrity). For example, when inserting a new row in the </w:t>
+      </w:r>
+      <w:r>
+        <w:rPr>
+          <w:i/>
+          <w:iCs/>
+        </w:rPr>
         <w:t>employees</w:t>
       </w:r>
       <w:r>
@@ -260,8 +909,8 @@
       </w:r>
     </w:p>
     <w:sectPr>
-      <w:footerReference w:type="default" r:id="rId7"/>
-      <w:pgSz w:w="12240" w:h="15840"/>
+      <w:footerReference w:type="default" r:id="rId15"/>
+      <w:pgSz w:w="15840" w:h="12240" w:orient="landscape"/>
       <w:pgMar w:top="1440" w:right="1440" w:bottom="1440" w:left="1440" w:header="720" w:footer="720" w:gutter="0"/>
       <w:cols w:space="720"/>
       <w:docGrid w:linePitch="360"/>
@@ -271,7 +920,7 @@
 </file>
 
 <file path=word/endnotes.xml><?xml version="1.0" encoding="utf-8"?>
-<w:endnotes xmlns:wpc="http://schemas.microsoft.com/office/word/2010/wordprocessingCanvas" xmlns:cx="http://schemas.microsoft.com/office/drawing/2014/chartex" xmlns:cx1="http://schemas.microsoft.com/office/drawing/2015/9/8/chartex" xmlns:cx2="http://schemas.microsoft.com/office/drawing/2015/10/21/chartex" xmlns:cx3="http://schemas.microsoft.com/office/drawing/2016/5/9/chartex" xmlns:cx4="http://schemas.microsoft.com/office/drawing/2016/5/10/chartex" xmlns:cx5="http://schemas.microsoft.com/office/drawing/2016/5/11/chartex" xmlns:cx6="http://schemas.microsoft.com/office/drawing/2016/5/12/chartex" xmlns:cx7="http://schemas.microsoft.com/office/drawing/2016/5/13/chartex" xmlns:cx8="http://schemas.microsoft.com/office/drawing/2016/5/14/chartex" xmlns:mc="http://schemas.openxmlformats.org/markup-compatibility/2006" xmlns:aink="http://schemas.microsoft.com/office/drawing/2016/ink" xmlns:am3d="http://schemas.microsoft.com/office/drawing/2017/model3d" xmlns:o="urn:schemas-microsoft-com:office:office" xmlns:oel="http://schemas.microsoft.com/office/2019/extlst" xmlns:r="http://schemas.openxmlformats.org/officeDocument/2006/relationships" xmlns:m="http://schemas.openxmlformats.org/officeDocument/2006/math" xmlns:v="urn:schemas-microsoft-com:vml" xmlns:wp14="http://schemas.microsoft.com/office/word/2010/wordprocessingDrawing" xmlns:wp="http://schemas.openxmlformats.org/drawingml/2006/wordprocessingDrawing" xmlns:w10="urn:schemas-microsoft-com:office:word" xmlns:w="http://schemas.openxmlformats.org/wordprocessingml/2006/main" xmlns:w14="http://schemas.microsoft.com/office/word/2010/wordml" xmlns:w15="http://schemas.microsoft.com/office/word/2012/wordml" xmlns:w16cex="http://schemas.microsoft.com/office/word/2018/wordml/cex" xmlns:w16cid="http://schemas.microsoft.com/office/word/2016/wordml/cid" xmlns:w16="http://schemas.microsoft.com/office/word/2018/wordml" xmlns:w16du="http://schemas.microsoft.com/office/word/2023/wordml/word16du" xmlns:w16sdtdh="http://schemas.microsoft.com/office/word/2020/wordml/sdtdatahash" xmlns:w16se="http://schemas.microsoft.com/office/word/2015/wordml/symex" xmlns:wpg="http://schemas.microsoft.com/office/word/2010/wordprocessingGroup" xmlns:wpi="http://schemas.microsoft.com/office/word/2010/wordprocessingInk" xmlns:wne="http://schemas.microsoft.com/office/word/2006/wordml" xmlns:wps="http://schemas.microsoft.com/office/word/2010/wordprocessingShape" mc:Ignorable="w14 w15 w16se w16cid w16 w16cex w16sdtdh wp14">
+<w:endnotes xmlns:wpc="http://schemas.microsoft.com/office/word/2010/wordprocessingCanvas" xmlns:cx="http://schemas.microsoft.com/office/drawing/2014/chartex" xmlns:cx1="http://schemas.microsoft.com/office/drawing/2015/9/8/chartex" xmlns:cx2="http://schemas.microsoft.com/office/drawing/2015/10/21/chartex" xmlns:cx3="http://schemas.microsoft.com/office/drawing/2016/5/9/chartex" xmlns:cx4="http://schemas.microsoft.com/office/drawing/2016/5/10/chartex" xmlns:cx5="http://schemas.microsoft.com/office/drawing/2016/5/11/chartex" xmlns:cx6="http://schemas.microsoft.com/office/drawing/2016/5/12/chartex" xmlns:cx7="http://schemas.microsoft.com/office/drawing/2016/5/13/chartex" xmlns:cx8="http://schemas.microsoft.com/office/drawing/2016/5/14/chartex" xmlns:mc="http://schemas.openxmlformats.org/markup-compatibility/2006" xmlns:aink="http://schemas.microsoft.com/office/drawing/2016/ink" xmlns:am3d="http://schemas.microsoft.com/office/drawing/2017/model3d" xmlns:o="urn:schemas-microsoft-com:office:office" xmlns:oel="http://schemas.microsoft.com/office/2019/extlst" xmlns:r="http://schemas.openxmlformats.org/officeDocument/2006/relationships" xmlns:m="http://schemas.openxmlformats.org/officeDocument/2006/math" xmlns:v="urn:schemas-microsoft-com:vml" xmlns:wp14="http://schemas.microsoft.com/office/word/2010/wordprocessingDrawing" xmlns:wp="http://schemas.openxmlformats.org/drawingml/2006/wordprocessingDrawing" xmlns:w10="urn:schemas-microsoft-com:office:word" xmlns:w="http://schemas.openxmlformats.org/wordprocessingml/2006/main" xmlns:w14="http://schemas.microsoft.com/office/word/2010/wordml" xmlns:w15="http://schemas.microsoft.com/office/word/2012/wordml" xmlns:w16cex="http://schemas.microsoft.com/office/word/2018/wordml/cex" xmlns:w16cid="http://schemas.microsoft.com/office/word/2016/wordml/cid" xmlns:w16="http://schemas.microsoft.com/office/word/2018/wordml" xmlns:w16sdtdh="http://schemas.microsoft.com/office/word/2020/wordml/sdtdatahash" xmlns:w16se="http://schemas.microsoft.com/office/word/2015/wordml/symex" xmlns:wpg="http://schemas.microsoft.com/office/word/2010/wordprocessingGroup" xmlns:wpi="http://schemas.microsoft.com/office/word/2010/wordprocessingInk" xmlns:wne="http://schemas.microsoft.com/office/word/2006/wordml" xmlns:wps="http://schemas.microsoft.com/office/word/2010/wordprocessingShape" mc:Ignorable="w14 w15 w16se w16cid w16 w16cex w16sdtdh wp14">
   <w:endnote w:type="separator" w:id="-1">
     <w:p>
       <w:pPr>
@@ -296,7 +945,7 @@
 </file>
 
 <file path=word/footer1.xml><?xml version="1.0" encoding="utf-8"?>
-<w:ftr xmlns:wpc="http://schemas.microsoft.com/office/word/2010/wordprocessingCanvas" xmlns:cx="http://schemas.microsoft.com/office/drawing/2014/chartex" xmlns:cx1="http://schemas.microsoft.com/office/drawing/2015/9/8/chartex" xmlns:cx2="http://schemas.microsoft.com/office/drawing/2015/10/21/chartex" xmlns:cx3="http://schemas.microsoft.com/office/drawing/2016/5/9/chartex" xmlns:cx4="http://schemas.microsoft.com/office/drawing/2016/5/10/chartex" xmlns:cx5="http://schemas.microsoft.com/office/drawing/2016/5/11/chartex" xmlns:cx6="http://schemas.microsoft.com/office/drawing/2016/5/12/chartex" xmlns:cx7="http://schemas.microsoft.com/office/drawing/2016/5/13/chartex" xmlns:cx8="http://schemas.microsoft.com/office/drawing/2016/5/14/chartex" xmlns:mc="http://schemas.openxmlformats.org/markup-compatibility/2006" xmlns:aink="http://schemas.microsoft.com/office/drawing/2016/ink" xmlns:am3d="http://schemas.microsoft.com/office/drawing/2017/model3d" xmlns:o="urn:schemas-microsoft-com:office:office" xmlns:oel="http://schemas.microsoft.com/office/2019/extlst" xmlns:r="http://schemas.openxmlformats.org/officeDocument/2006/relationships" xmlns:m="http://schemas.openxmlformats.org/officeDocument/2006/math" xmlns:v="urn:schemas-microsoft-com:vml" xmlns:wp14="http://schemas.microsoft.com/office/word/2010/wordprocessingDrawing" xmlns:wp="http://schemas.openxmlformats.org/drawingml/2006/wordprocessingDrawing" xmlns:w10="urn:schemas-microsoft-com:office:word" xmlns:w="http://schemas.openxmlformats.org/wordprocessingml/2006/main" xmlns:w14="http://schemas.microsoft.com/office/word/2010/wordml" xmlns:w15="http://schemas.microsoft.com/office/word/2012/wordml" xmlns:w16cex="http://schemas.microsoft.com/office/word/2018/wordml/cex" xmlns:w16cid="http://schemas.microsoft.com/office/word/2016/wordml/cid" xmlns:w16="http://schemas.microsoft.com/office/word/2018/wordml" xmlns:w16du="http://schemas.microsoft.com/office/word/2023/wordml/word16du" xmlns:w16sdtdh="http://schemas.microsoft.com/office/word/2020/wordml/sdtdatahash" xmlns:w16se="http://schemas.microsoft.com/office/word/2015/wordml/symex" xmlns:wpg="http://schemas.microsoft.com/office/word/2010/wordprocessingGroup" xmlns:wpi="http://schemas.microsoft.com/office/word/2010/wordprocessingInk" xmlns:wne="http://schemas.microsoft.com/office/word/2006/wordml" xmlns:wps="http://schemas.microsoft.com/office/word/2010/wordprocessingShape" mc:Ignorable="w14 w15 w16se w16cid w16 w16cex w16sdtdh wp14">
+<w:ftr xmlns:wpc="http://schemas.microsoft.com/office/word/2010/wordprocessingCanvas" xmlns:cx="http://schemas.microsoft.com/office/drawing/2014/chartex" xmlns:cx1="http://schemas.microsoft.com/office/drawing/2015/9/8/chartex" xmlns:cx2="http://schemas.microsoft.com/office/drawing/2015/10/21/chartex" xmlns:cx3="http://schemas.microsoft.com/office/drawing/2016/5/9/chartex" xmlns:cx4="http://schemas.microsoft.com/office/drawing/2016/5/10/chartex" xmlns:cx5="http://schemas.microsoft.com/office/drawing/2016/5/11/chartex" xmlns:cx6="http://schemas.microsoft.com/office/drawing/2016/5/12/chartex" xmlns:cx7="http://schemas.microsoft.com/office/drawing/2016/5/13/chartex" xmlns:cx8="http://schemas.microsoft.com/office/drawing/2016/5/14/chartex" xmlns:mc="http://schemas.openxmlformats.org/markup-compatibility/2006" xmlns:aink="http://schemas.microsoft.com/office/drawing/2016/ink" xmlns:am3d="http://schemas.microsoft.com/office/drawing/2017/model3d" xmlns:o="urn:schemas-microsoft-com:office:office" xmlns:oel="http://schemas.microsoft.com/office/2019/extlst" xmlns:r="http://schemas.openxmlformats.org/officeDocument/2006/relationships" xmlns:m="http://schemas.openxmlformats.org/officeDocument/2006/math" xmlns:v="urn:schemas-microsoft-com:vml" xmlns:wp14="http://schemas.microsoft.com/office/word/2010/wordprocessingDrawing" xmlns:wp="http://schemas.openxmlformats.org/drawingml/2006/wordprocessingDrawing" xmlns:w10="urn:schemas-microsoft-com:office:word" xmlns:w="http://schemas.openxmlformats.org/wordprocessingml/2006/main" xmlns:w14="http://schemas.microsoft.com/office/word/2010/wordml" xmlns:w15="http://schemas.microsoft.com/office/word/2012/wordml" xmlns:w16cex="http://schemas.microsoft.com/office/word/2018/wordml/cex" xmlns:w16cid="http://schemas.microsoft.com/office/word/2016/wordml/cid" xmlns:w16="http://schemas.microsoft.com/office/word/2018/wordml" xmlns:w16sdtdh="http://schemas.microsoft.com/office/word/2020/wordml/sdtdatahash" xmlns:w16se="http://schemas.microsoft.com/office/word/2015/wordml/symex" xmlns:wpg="http://schemas.microsoft.com/office/word/2010/wordprocessingGroup" xmlns:wpi="http://schemas.microsoft.com/office/word/2010/wordprocessingInk" xmlns:wne="http://schemas.microsoft.com/office/word/2006/wordml" xmlns:wps="http://schemas.microsoft.com/office/word/2010/wordprocessingShape" mc:Ignorable="w14 w15 w16se w16cid w16 w16cex w16sdtdh wp14">
   <w:sdt>
     <w:sdtPr>
       <w:id w:val="1185098730"/>
@@ -363,7 +1012,7 @@
 </file>
 
 <file path=word/footnotes.xml><?xml version="1.0" encoding="utf-8"?>
-<w:footnotes xmlns:wpc="http://schemas.microsoft.com/office/word/2010/wordprocessingCanvas" xmlns:cx="http://schemas.microsoft.com/office/drawing/2014/chartex" xmlns:cx1="http://schemas.microsoft.com/office/drawing/2015/9/8/chartex" xmlns:cx2="http://schemas.microsoft.com/office/drawing/2015/10/21/chartex" xmlns:cx3="http://schemas.microsoft.com/office/drawing/2016/5/9/chartex" xmlns:cx4="http://schemas.microsoft.com/office/drawing/2016/5/10/chartex" xmlns:cx5="http://schemas.microsoft.com/office/drawing/2016/5/11/chartex" xmlns:cx6="http://schemas.microsoft.com/office/drawing/2016/5/12/chartex" xmlns:cx7="http://schemas.microsoft.com/office/drawing/2016/5/13/chartex" xmlns:cx8="http://schemas.microsoft.com/office/drawing/2016/5/14/chartex" xmlns:mc="http://schemas.openxmlformats.org/markup-compatibility/2006" xmlns:aink="http://schemas.microsoft.com/office/drawing/2016/ink" xmlns:am3d="http://schemas.microsoft.com/office/drawing/2017/model3d" xmlns:o="urn:schemas-microsoft-com:office:office" xmlns:oel="http://schemas.microsoft.com/office/2019/extlst" xmlns:r="http://schemas.openxmlformats.org/officeDocument/2006/relationships" xmlns:m="http://schemas.openxmlformats.org/officeDocument/2006/math" xmlns:v="urn:schemas-microsoft-com:vml" xmlns:wp14="http://schemas.microsoft.com/office/word/2010/wordprocessingDrawing" xmlns:wp="http://schemas.openxmlformats.org/drawingml/2006/wordprocessingDrawing" xmlns:w10="urn:schemas-microsoft-com:office:word" xmlns:w="http://schemas.openxmlformats.org/wordprocessingml/2006/main" xmlns:w14="http://schemas.microsoft.com/office/word/2010/wordml" xmlns:w15="http://schemas.microsoft.com/office/word/2012/wordml" xmlns:w16cex="http://schemas.microsoft.com/office/word/2018/wordml/cex" xmlns:w16cid="http://schemas.microsoft.com/office/word/2016/wordml/cid" xmlns:w16="http://schemas.microsoft.com/office/word/2018/wordml" xmlns:w16du="http://schemas.microsoft.com/office/word/2023/wordml/word16du" xmlns:w16sdtdh="http://schemas.microsoft.com/office/word/2020/wordml/sdtdatahash" xmlns:w16se="http://schemas.microsoft.com/office/word/2015/wordml/symex" xmlns:wpg="http://schemas.microsoft.com/office/word/2010/wordprocessingGroup" xmlns:wpi="http://schemas.microsoft.com/office/word/2010/wordprocessingInk" xmlns:wne="http://schemas.microsoft.com/office/word/2006/wordml" xmlns:wps="http://schemas.microsoft.com/office/word/2010/wordprocessingShape" mc:Ignorable="w14 w15 w16se w16cid w16 w16cex w16sdtdh wp14">
+<w:footnotes xmlns:wpc="http://schemas.microsoft.com/office/word/2010/wordprocessingCanvas" xmlns:cx="http://schemas.microsoft.com/office/drawing/2014/chartex" xmlns:cx1="http://schemas.microsoft.com/office/drawing/2015/9/8/chartex" xmlns:cx2="http://schemas.microsoft.com/office/drawing/2015/10/21/chartex" xmlns:cx3="http://schemas.microsoft.com/office/drawing/2016/5/9/chartex" xmlns:cx4="http://schemas.microsoft.com/office/drawing/2016/5/10/chartex" xmlns:cx5="http://schemas.microsoft.com/office/drawing/2016/5/11/chartex" xmlns:cx6="http://schemas.microsoft.com/office/drawing/2016/5/12/chartex" xmlns:cx7="http://schemas.microsoft.com/office/drawing/2016/5/13/chartex" xmlns:cx8="http://schemas.microsoft.com/office/drawing/2016/5/14/chartex" xmlns:mc="http://schemas.openxmlformats.org/markup-compatibility/2006" xmlns:aink="http://schemas.microsoft.com/office/drawing/2016/ink" xmlns:am3d="http://schemas.microsoft.com/office/drawing/2017/model3d" xmlns:o="urn:schemas-microsoft-com:office:office" xmlns:oel="http://schemas.microsoft.com/office/2019/extlst" xmlns:r="http://schemas.openxmlformats.org/officeDocument/2006/relationships" xmlns:m="http://schemas.openxmlformats.org/officeDocument/2006/math" xmlns:v="urn:schemas-microsoft-com:vml" xmlns:wp14="http://schemas.microsoft.com/office/word/2010/wordprocessingDrawing" xmlns:wp="http://schemas.openxmlformats.org/drawingml/2006/wordprocessingDrawing" xmlns:w10="urn:schemas-microsoft-com:office:word" xmlns:w="http://schemas.openxmlformats.org/wordprocessingml/2006/main" xmlns:w14="http://schemas.microsoft.com/office/word/2010/wordml" xmlns:w15="http://schemas.microsoft.com/office/word/2012/wordml" xmlns:w16cex="http://schemas.microsoft.com/office/word/2018/wordml/cex" xmlns:w16cid="http://schemas.microsoft.com/office/word/2016/wordml/cid" xmlns:w16="http://schemas.microsoft.com/office/word/2018/wordml" xmlns:w16sdtdh="http://schemas.microsoft.com/office/word/2020/wordml/sdtdatahash" xmlns:w16se="http://schemas.microsoft.com/office/word/2015/wordml/symex" xmlns:wpg="http://schemas.microsoft.com/office/word/2010/wordprocessingGroup" xmlns:wpi="http://schemas.microsoft.com/office/word/2010/wordprocessingInk" xmlns:wne="http://schemas.microsoft.com/office/word/2006/wordml" xmlns:wps="http://schemas.microsoft.com/office/word/2010/wordprocessingShape" mc:Ignorable="w14 w15 w16se w16cid w16 w16cex w16sdtdh wp14">
   <w:footnote w:type="separator" w:id="-1">
     <w:p>
       <w:pPr>
@@ -385,6 +1034,103 @@
     </w:p>
   </w:footnote>
 </w:footnotes>
+</file>
+
+<file path=word/numbering.xml><?xml version="1.0" encoding="utf-8"?>
+<w:numbering xmlns:wpc="http://schemas.microsoft.com/office/word/2010/wordprocessingCanvas" xmlns:cx="http://schemas.microsoft.com/office/drawing/2014/chartex" xmlns:cx1="http://schemas.microsoft.com/office/drawing/2015/9/8/chartex" xmlns:cx2="http://schemas.microsoft.com/office/drawing/2015/10/21/chartex" xmlns:cx3="http://schemas.microsoft.com/office/drawing/2016/5/9/chartex" xmlns:cx4="http://schemas.microsoft.com/office/drawing/2016/5/10/chartex" xmlns:cx5="http://schemas.microsoft.com/office/drawing/2016/5/11/chartex" xmlns:cx6="http://schemas.microsoft.com/office/drawing/2016/5/12/chartex" xmlns:cx7="http://schemas.microsoft.com/office/drawing/2016/5/13/chartex" xmlns:cx8="http://schemas.microsoft.com/office/drawing/2016/5/14/chartex" xmlns:mc="http://schemas.openxmlformats.org/markup-compatibility/2006" xmlns:aink="http://schemas.microsoft.com/office/drawing/2016/ink" xmlns:am3d="http://schemas.microsoft.com/office/drawing/2017/model3d" xmlns:o="urn:schemas-microsoft-com:office:office" xmlns:oel="http://schemas.microsoft.com/office/2019/extlst" xmlns:r="http://schemas.openxmlformats.org/officeDocument/2006/relationships" xmlns:m="http://schemas.openxmlformats.org/officeDocument/2006/math" xmlns:v="urn:schemas-microsoft-com:vml" xmlns:wp14="http://schemas.microsoft.com/office/word/2010/wordprocessingDrawing" xmlns:wp="http://schemas.openxmlformats.org/drawingml/2006/wordprocessingDrawing" xmlns:w10="urn:schemas-microsoft-com:office:word" xmlns:w="http://schemas.openxmlformats.org/wordprocessingml/2006/main" xmlns:w14="http://schemas.microsoft.com/office/word/2010/wordml" xmlns:w15="http://schemas.microsoft.com/office/word/2012/wordml" xmlns:w16cex="http://schemas.microsoft.com/office/word/2018/wordml/cex" xmlns:w16cid="http://schemas.microsoft.com/office/word/2016/wordml/cid" xmlns:w16="http://schemas.microsoft.com/office/word/2018/wordml" xmlns:w16sdtdh="http://schemas.microsoft.com/office/word/2020/wordml/sdtdatahash" xmlns:w16se="http://schemas.microsoft.com/office/word/2015/wordml/symex" xmlns:wpg="http://schemas.microsoft.com/office/word/2010/wordprocessingGroup" xmlns:wpi="http://schemas.microsoft.com/office/word/2010/wordprocessingInk" xmlns:wne="http://schemas.microsoft.com/office/word/2006/wordml" xmlns:wps="http://schemas.microsoft.com/office/word/2010/wordprocessingShape" mc:Ignorable="w14 w15 w16se w16cid w16 w16cex w16sdtdh wp14">
+  <w:abstractNum w:abstractNumId="0" w15:restartNumberingAfterBreak="0">
+    <w:nsid w:val="14F82DD6"/>
+    <w:multiLevelType w:val="hybridMultilevel"/>
+    <w:tmpl w:val="48600E5E"/>
+    <w:lvl w:ilvl="0" w:tplc="0409000F">
+      <w:start w:val="1"/>
+      <w:numFmt w:val="decimal"/>
+      <w:lvlText w:val="%1."/>
+      <w:lvlJc w:val="left"/>
+      <w:pPr>
+        <w:ind w:left="720" w:hanging="360"/>
+      </w:pPr>
+      <w:rPr>
+        <w:rFonts w:hint="default"/>
+      </w:rPr>
+    </w:lvl>
+    <w:lvl w:ilvl="1" w:tplc="04090019" w:tentative="1">
+      <w:start w:val="1"/>
+      <w:numFmt w:val="lowerLetter"/>
+      <w:lvlText w:val="%2."/>
+      <w:lvlJc w:val="left"/>
+      <w:pPr>
+        <w:ind w:left="1440" w:hanging="360"/>
+      </w:pPr>
+    </w:lvl>
+    <w:lvl w:ilvl="2" w:tplc="0409001B" w:tentative="1">
+      <w:start w:val="1"/>
+      <w:numFmt w:val="lowerRoman"/>
+      <w:lvlText w:val="%3."/>
+      <w:lvlJc w:val="right"/>
+      <w:pPr>
+        <w:ind w:left="2160" w:hanging="180"/>
+      </w:pPr>
+    </w:lvl>
+    <w:lvl w:ilvl="3" w:tplc="0409000F" w:tentative="1">
+      <w:start w:val="1"/>
+      <w:numFmt w:val="decimal"/>
+      <w:lvlText w:val="%4."/>
+      <w:lvlJc w:val="left"/>
+      <w:pPr>
+        <w:ind w:left="2880" w:hanging="360"/>
+      </w:pPr>
+    </w:lvl>
+    <w:lvl w:ilvl="4" w:tplc="04090019" w:tentative="1">
+      <w:start w:val="1"/>
+      <w:numFmt w:val="lowerLetter"/>
+      <w:lvlText w:val="%5."/>
+      <w:lvlJc w:val="left"/>
+      <w:pPr>
+        <w:ind w:left="3600" w:hanging="360"/>
+      </w:pPr>
+    </w:lvl>
+    <w:lvl w:ilvl="5" w:tplc="0409001B" w:tentative="1">
+      <w:start w:val="1"/>
+      <w:numFmt w:val="lowerRoman"/>
+      <w:lvlText w:val="%6."/>
+      <w:lvlJc w:val="right"/>
+      <w:pPr>
+        <w:ind w:left="4320" w:hanging="180"/>
+      </w:pPr>
+    </w:lvl>
+    <w:lvl w:ilvl="6" w:tplc="0409000F" w:tentative="1">
+      <w:start w:val="1"/>
+      <w:numFmt w:val="decimal"/>
+      <w:lvlText w:val="%7."/>
+      <w:lvlJc w:val="left"/>
+      <w:pPr>
+        <w:ind w:left="5040" w:hanging="360"/>
+      </w:pPr>
+    </w:lvl>
+    <w:lvl w:ilvl="7" w:tplc="04090019" w:tentative="1">
+      <w:start w:val="1"/>
+      <w:numFmt w:val="lowerLetter"/>
+      <w:lvlText w:val="%8."/>
+      <w:lvlJc w:val="left"/>
+      <w:pPr>
+        <w:ind w:left="5760" w:hanging="360"/>
+      </w:pPr>
+    </w:lvl>
+    <w:lvl w:ilvl="8" w:tplc="0409001B" w:tentative="1">
+      <w:start w:val="1"/>
+      <w:numFmt w:val="lowerRoman"/>
+      <w:lvlText w:val="%9."/>
+      <w:lvlJc w:val="right"/>
+      <w:pPr>
+        <w:ind w:left="6480" w:hanging="180"/>
+      </w:pPr>
+    </w:lvl>
+  </w:abstractNum>
+  <w:num w:numId="1" w16cid:durableId="1602563035">
+    <w:abstractNumId w:val="0"/>
+  </w:num>
+</w:numbering>
 </file>
 
 <file path=word/styles.xml><?xml version="1.0" encoding="utf-8"?>
@@ -788,6 +1534,27 @@
     <w:name w:val="Normal"/>
     <w:qFormat/>
   </w:style>
+  <w:style w:type="paragraph" w:styleId="Heading1">
+    <w:name w:val="heading 1"/>
+    <w:basedOn w:val="Normal"/>
+    <w:next w:val="Normal"/>
+    <w:link w:val="Heading1Char"/>
+    <w:uiPriority w:val="9"/>
+    <w:qFormat/>
+    <w:rsid w:val="00C35511"/>
+    <w:pPr>
+      <w:keepNext/>
+      <w:keepLines/>
+      <w:spacing w:before="240" w:after="0"/>
+      <w:outlineLvl w:val="0"/>
+    </w:pPr>
+    <w:rPr>
+      <w:rFonts w:asciiTheme="majorHAnsi" w:eastAsiaTheme="majorEastAsia" w:hAnsiTheme="majorHAnsi" w:cstheme="majorBidi"/>
+      <w:color w:val="2F5496" w:themeColor="accent1" w:themeShade="BF"/>
+      <w:sz w:val="32"/>
+      <w:szCs w:val="32"/>
+    </w:rPr>
+  </w:style>
   <w:style w:type="character" w:default="1" w:styleId="DefaultParagraphFont">
     <w:name w:val="Default Paragraph Font"/>
     <w:uiPriority w:val="1"/>
@@ -863,6 +1630,64 @@
     <w:link w:val="Footer"/>
     <w:uiPriority w:val="99"/>
     <w:rsid w:val="00282F47"/>
+  </w:style>
+  <w:style w:type="paragraph" w:styleId="Title">
+    <w:name w:val="Title"/>
+    <w:basedOn w:val="Normal"/>
+    <w:next w:val="Normal"/>
+    <w:link w:val="TitleChar"/>
+    <w:uiPriority w:val="10"/>
+    <w:qFormat/>
+    <w:rsid w:val="00C35511"/>
+    <w:pPr>
+      <w:spacing w:after="0" w:line="240" w:lineRule="auto"/>
+      <w:contextualSpacing/>
+    </w:pPr>
+    <w:rPr>
+      <w:rFonts w:asciiTheme="majorHAnsi" w:eastAsiaTheme="majorEastAsia" w:hAnsiTheme="majorHAnsi" w:cstheme="majorBidi"/>
+      <w:spacing w:val="-10"/>
+      <w:kern w:val="28"/>
+      <w:sz w:val="56"/>
+      <w:szCs w:val="56"/>
+    </w:rPr>
+  </w:style>
+  <w:style w:type="character" w:customStyle="1" w:styleId="TitleChar">
+    <w:name w:val="Title Char"/>
+    <w:basedOn w:val="DefaultParagraphFont"/>
+    <w:link w:val="Title"/>
+    <w:uiPriority w:val="10"/>
+    <w:rsid w:val="00C35511"/>
+    <w:rPr>
+      <w:rFonts w:asciiTheme="majorHAnsi" w:eastAsiaTheme="majorEastAsia" w:hAnsiTheme="majorHAnsi" w:cstheme="majorBidi"/>
+      <w:spacing w:val="-10"/>
+      <w:kern w:val="28"/>
+      <w:sz w:val="56"/>
+      <w:szCs w:val="56"/>
+    </w:rPr>
+  </w:style>
+  <w:style w:type="character" w:customStyle="1" w:styleId="Heading1Char">
+    <w:name w:val="Heading 1 Char"/>
+    <w:basedOn w:val="DefaultParagraphFont"/>
+    <w:link w:val="Heading1"/>
+    <w:uiPriority w:val="9"/>
+    <w:rsid w:val="00C35511"/>
+    <w:rPr>
+      <w:rFonts w:asciiTheme="majorHAnsi" w:eastAsiaTheme="majorEastAsia" w:hAnsiTheme="majorHAnsi" w:cstheme="majorBidi"/>
+      <w:color w:val="2F5496" w:themeColor="accent1" w:themeShade="BF"/>
+      <w:sz w:val="32"/>
+      <w:szCs w:val="32"/>
+    </w:rPr>
+  </w:style>
+  <w:style w:type="paragraph" w:styleId="ListParagraph">
+    <w:name w:val="List Paragraph"/>
+    <w:basedOn w:val="Normal"/>
+    <w:uiPriority w:val="34"/>
+    <w:qFormat/>
+    <w:rsid w:val="00C35511"/>
+    <w:pPr>
+      <w:ind w:left="720"/>
+      <w:contextualSpacing/>
+    </w:pPr>
   </w:style>
 </w:styles>
 </file>

</xml_diff>